<commit_message>
Create Database Schema In SRS
</commit_message>
<xml_diff>
--- a/Document/SRS/Functional Requitement/Functional Requirement.docx
+++ b/Document/SRS/Functional Requitement/Functional Requirement.docx
@@ -5,6 +5,8 @@
     <w:p>
       <w:pPr>
         <w:pStyle w:val="Heading1"/>
+        <w:spacing w:line="360" w:lineRule="auto"/>
+        <w:jc w:val="center"/>
         <w:rPr>
           <w:lang w:val="en"/>
         </w:rPr>
@@ -10755,6 +10757,25 @@
     </w:p>
     <w:p>
       <w:pPr>
+        <w:rPr>
+          <w:rFonts w:ascii="Times New Roman" w:hAnsi="Times New Roman" w:cs="Times New Roman"/>
+          <w:sz w:val="28"/>
+          <w:szCs w:val="28"/>
+          <w:lang w:val="en"/>
+        </w:rPr>
+      </w:pPr>
+      <w:r>
+        <w:rPr>
+          <w:rFonts w:ascii="Times New Roman" w:hAnsi="Times New Roman" w:cs="Times New Roman"/>
+          <w:sz w:val="28"/>
+          <w:szCs w:val="28"/>
+          <w:lang w:val="en"/>
+        </w:rPr>
+        <w:br w:type="page"/>
+      </w:r>
+    </w:p>
+    <w:p>
+      <w:pPr>
         <w:pStyle w:val="ListParagraph"/>
         <w:numPr>
           <w:ilvl w:val="0"/>
@@ -10774,6 +10795,7 @@
           <w:szCs w:val="28"/>
           <w:lang w:val="en"/>
         </w:rPr>
+        <w:lastRenderedPageBreak/>
         <w:t>Functional Requirement for Manage Wishlist</w:t>
       </w:r>
     </w:p>
@@ -10919,7 +10941,6 @@
                 <w:sz w:val="24"/>
                 <w:szCs w:val="24"/>
               </w:rPr>
-              <w:lastRenderedPageBreak/>
               <w:t>FR1</w:t>
             </w:r>
           </w:p>
@@ -11066,7 +11087,23 @@
                 <w:sz w:val="24"/>
                 <w:szCs w:val="24"/>
               </w:rPr>
-              <w:t xml:space="preserve"> wish list item id.</w:t>
+              <w:t xml:space="preserve"> wish list </w:t>
+            </w:r>
+            <w:r>
+              <w:rPr>
+                <w:rFonts w:ascii="Times New Roman" w:hAnsi="Times New Roman" w:cs="Times New Roman"/>
+                <w:sz w:val="24"/>
+                <w:szCs w:val="24"/>
+              </w:rPr>
+              <w:t xml:space="preserve">customer id and </w:t>
+            </w:r>
+            <w:r>
+              <w:rPr>
+                <w:rFonts w:ascii="Times New Roman" w:hAnsi="Times New Roman" w:cs="Times New Roman"/>
+                <w:sz w:val="24"/>
+                <w:szCs w:val="24"/>
+              </w:rPr>
+              <w:t>item id.</w:t>
             </w:r>
           </w:p>
         </w:tc>
@@ -12525,8 +12562,20 @@
                 <w:szCs w:val="24"/>
                 <w:lang w:val="en"/>
               </w:rPr>
-              <w:t>Title, Address, Country, State, City, Pincode</w:t>
-            </w:r>
+              <w:t xml:space="preserve">Title, Address, Country, State, City, </w:t>
+            </w:r>
+            <w:proofErr w:type="spellStart"/>
+            <w:r>
+              <w:rPr>
+                <w:rFonts w:ascii="Times New Roman" w:hAnsi="Times New Roman"/>
+                <w:bCs/>
+                <w:sz w:val="24"/>
+                <w:szCs w:val="24"/>
+                <w:lang w:val="en"/>
+              </w:rPr>
+              <w:t>Pincode</w:t>
+            </w:r>
+            <w:proofErr w:type="spellEnd"/>
             <w:r>
               <w:rPr>
                 <w:rFonts w:ascii="Times New Roman" w:hAnsi="Times New Roman" w:cs="Times New Roman"/>
@@ -12737,22 +12786,13 @@
                 <w:sz w:val="24"/>
                 <w:szCs w:val="24"/>
               </w:rPr>
+              <w:lastRenderedPageBreak/>
               <w:t>Update Billing Address Page</w:t>
             </w:r>
           </w:p>
         </w:tc>
       </w:tr>
     </w:tbl>
-    <w:p>
-      <w:pPr>
-        <w:rPr>
-          <w:rFonts w:ascii="Times New Roman" w:hAnsi="Times New Roman" w:cs="Times New Roman"/>
-          <w:sz w:val="28"/>
-          <w:szCs w:val="28"/>
-          <w:lang w:val="en"/>
-        </w:rPr>
-      </w:pPr>
-    </w:p>
     <w:p>
       <w:pPr>
         <w:rPr>
@@ -12784,7 +12824,6 @@
           <w:szCs w:val="28"/>
           <w:lang w:val="en"/>
         </w:rPr>
-        <w:lastRenderedPageBreak/>
         <w:t>Functional requirement for Manage Customer Order Management</w:t>
       </w:r>
     </w:p>
@@ -14503,6 +14542,7 @@
                 <w:sz w:val="24"/>
                 <w:szCs w:val="24"/>
               </w:rPr>
+              <w:lastRenderedPageBreak/>
               <w:t>FR5</w:t>
             </w:r>
           </w:p>
@@ -14679,26 +14719,6 @@
       </w:tr>
       <w:bookmarkEnd w:id="1"/>
     </w:tbl>
-    <w:p>
-      <w:pPr>
-        <w:rPr>
-          <w:rFonts w:ascii="Times New Roman" w:hAnsi="Times New Roman" w:cs="Times New Roman"/>
-          <w:sz w:val="28"/>
-          <w:szCs w:val="28"/>
-          <w:lang w:val="en"/>
-        </w:rPr>
-      </w:pPr>
-    </w:p>
-    <w:p>
-      <w:pPr>
-        <w:rPr>
-          <w:rFonts w:ascii="Times New Roman" w:hAnsi="Times New Roman" w:cs="Times New Roman"/>
-          <w:sz w:val="28"/>
-          <w:szCs w:val="28"/>
-          <w:lang w:val="en"/>
-        </w:rPr>
-      </w:pPr>
-    </w:p>
     <w:p>
       <w:pPr>
         <w:rPr>
@@ -14730,7 +14750,6 @@
           <w:szCs w:val="28"/>
           <w:lang w:val="en"/>
         </w:rPr>
-        <w:lastRenderedPageBreak/>
         <w:t xml:space="preserve">Functional Requirement for </w:t>
       </w:r>
       <w:r>
@@ -16464,6 +16483,18 @@
     <w:p>
       <w:pPr>
         <w:pStyle w:val="ListParagraph"/>
+        <w:ind w:left="1800"/>
+        <w:rPr>
+          <w:rFonts w:ascii="Times New Roman" w:hAnsi="Times New Roman" w:cs="Times New Roman"/>
+          <w:sz w:val="28"/>
+          <w:szCs w:val="28"/>
+          <w:lang w:val="en"/>
+        </w:rPr>
+      </w:pPr>
+    </w:p>
+    <w:p>
+      <w:pPr>
+        <w:pStyle w:val="ListParagraph"/>
         <w:numPr>
           <w:ilvl w:val="0"/>
           <w:numId w:val="4"/>
@@ -16482,6 +16513,7 @@
           <w:szCs w:val="28"/>
           <w:lang w:val="en"/>
         </w:rPr>
+        <w:lastRenderedPageBreak/>
         <w:t>Function Requirement for Manage Setting</w:t>
       </w:r>
       <w:r>
@@ -16742,7 +16774,6 @@
                 <w:sz w:val="24"/>
                 <w:szCs w:val="24"/>
               </w:rPr>
-              <w:lastRenderedPageBreak/>
               <w:t>FR2</w:t>
             </w:r>
           </w:p>
@@ -18677,6 +18708,7 @@
                 <w:sz w:val="24"/>
                 <w:szCs w:val="24"/>
               </w:rPr>
+              <w:lastRenderedPageBreak/>
               <w:t>FR2</w:t>
             </w:r>
           </w:p>
@@ -18954,15 +18986,7 @@
                 <w:sz w:val="24"/>
                 <w:szCs w:val="24"/>
               </w:rPr>
-              <w:t xml:space="preserve"> </w:t>
-            </w:r>
-            <w:r>
-              <w:rPr>
-                <w:rFonts w:ascii="Times New Roman" w:hAnsi="Times New Roman" w:cs="Times New Roman"/>
-                <w:sz w:val="24"/>
-                <w:szCs w:val="24"/>
-              </w:rPr>
-              <w:t>Question Id</w:t>
+              <w:t xml:space="preserve"> Question Id</w:t>
             </w:r>
             <w:r>
               <w:rPr>
@@ -19079,7 +19103,6 @@
                 <w:sz w:val="24"/>
                 <w:szCs w:val="24"/>
               </w:rPr>
-              <w:lastRenderedPageBreak/>
               <w:t>FR4</w:t>
             </w:r>
           </w:p>
@@ -21996,15 +22019,6 @@
   </w:num>
   <w:num w:numId="18" w16cid:durableId="1633320490">
     <w:abstractNumId w:val="16"/>
-    <w:lvlOverride w:ilvl="0"/>
-    <w:lvlOverride w:ilvl="1"/>
-    <w:lvlOverride w:ilvl="2"/>
-    <w:lvlOverride w:ilvl="3"/>
-    <w:lvlOverride w:ilvl="4"/>
-    <w:lvlOverride w:ilvl="5"/>
-    <w:lvlOverride w:ilvl="6"/>
-    <w:lvlOverride w:ilvl="7"/>
-    <w:lvlOverride w:ilvl="8"/>
   </w:num>
   <w:num w:numId="19" w16cid:durableId="1938098216">
     <w:abstractNumId w:val="5"/>

</xml_diff>